<commit_message>
update document and images
</commit_message>
<xml_diff>
--- a/create-a-directory-inside-here-with-your-entry/Discoverful-team/Target-Showroom.docx
+++ b/create-a-directory-inside-here-with-your-entry/Discoverful-team/Target-Showroom.docx
@@ -174,7 +174,23 @@
           <w:rFonts w:ascii="Kannada Sangam MN" w:hAnsi="Kannada Sangam MN" w:cs="宋体"/>
           <w:lang w:eastAsia="zh-CN"/>
         </w:rPr>
-        <w:t xml:space="preserve">Team member: Haitao Li   / </w:t>
+        <w:t xml:space="preserve">Team member: </w:t>
+      </w:r>
+      <w:proofErr w:type="spellStart"/>
+      <w:r>
+        <w:rPr>
+          <w:rFonts w:ascii="Kannada Sangam MN" w:hAnsi="Kannada Sangam MN" w:cs="宋体"/>
+          <w:lang w:eastAsia="zh-CN"/>
+        </w:rPr>
+        <w:t>Haitao</w:t>
+      </w:r>
+      <w:proofErr w:type="spellEnd"/>
+      <w:r>
+        <w:rPr>
+          <w:rFonts w:ascii="Kannada Sangam MN" w:hAnsi="Kannada Sangam MN" w:cs="宋体"/>
+          <w:lang w:eastAsia="zh-CN"/>
+        </w:rPr>
+        <w:t xml:space="preserve"> Li   / </w:t>
       </w:r>
       <w:hyperlink r:id="rId7">
         <w:r>
@@ -210,16 +226,7 @@
           <w:u w:val="single"/>
           <w:lang w:eastAsia="zh-CN"/>
         </w:rPr>
-        <w:t>Conce</w:t>
-      </w:r>
-      <w:r>
-        <w:rPr>
-          <w:rFonts w:ascii="Kannada Sangam MN" w:hAnsi="Kannada Sangam MN" w:cs="宋体"/>
-          <w:b/>
-          <w:u w:val="single"/>
-          <w:lang w:eastAsia="zh-CN"/>
-        </w:rPr>
-        <w:t xml:space="preserve">pt </w:t>
+        <w:t xml:space="preserve">Concept </w:t>
       </w:r>
     </w:p>
     <w:p>
@@ -269,20 +276,61 @@
     <w:p>
       <w:pPr>
         <w:pStyle w:val="DefaultStyle"/>
-      </w:pPr>
-      <w:r>
-        <w:rPr>
-          <w:rFonts w:ascii="Kannada Sangam MN" w:hAnsi="Kannada Sangam MN" w:cs="宋体"/>
-          <w:lang w:eastAsia="zh-CN"/>
-        </w:rPr>
-        <w:t>Target store and web site has many home furnishing and decoration products with quality photos. But finding the right sofa or lamp for a room is still a challenging task because customers have to imagine how they will look like after being placed at sp</w:t>
-      </w:r>
-      <w:r>
-        <w:rPr>
-          <w:rFonts w:ascii="Kannada Sangam MN" w:hAnsi="Kannada Sangam MN" w:cs="宋体"/>
-          <w:lang w:eastAsia="zh-CN"/>
-        </w:rPr>
-        <w:t>ecific locations inside the roo</w:t>
+        <w:rPr>
+          <w:rFonts w:ascii="Kannada Sangam MN" w:hAnsi="Kannada Sangam MN" w:cs="宋体"/>
+          <w:lang w:eastAsia="zh-CN"/>
+        </w:rPr>
+      </w:pPr>
+      <w:r>
+        <w:rPr>
+          <w:rFonts w:ascii="Kannada Sangam MN" w:hAnsi="Kannada Sangam MN" w:cs="宋体"/>
+          <w:lang w:eastAsia="zh-CN"/>
+        </w:rPr>
+        <w:t xml:space="preserve">By simply pointing your </w:t>
+      </w:r>
+      <w:proofErr w:type="spellStart"/>
+      <w:r>
+        <w:rPr>
+          <w:rFonts w:ascii="Kannada Sangam MN" w:hAnsi="Kannada Sangam MN" w:cs="宋体"/>
+          <w:lang w:eastAsia="zh-CN"/>
+        </w:rPr>
+        <w:t>iPhone</w:t>
+      </w:r>
+      <w:proofErr w:type="spellEnd"/>
+      <w:r>
+        <w:rPr>
+          <w:rFonts w:ascii="Kannada Sangam MN" w:hAnsi="Kannada Sangam MN" w:cs="宋体"/>
+          <w:lang w:eastAsia="zh-CN"/>
+        </w:rPr>
+        <w:t xml:space="preserve"> to your room, you can visually pick and see how furniture, lamp, home décor, etc. looks like in your room.  It’s also a great tool for you to image how your room might look like and </w:t>
+      </w:r>
+      <w:proofErr w:type="gramStart"/>
+      <w:r>
+        <w:rPr>
+          <w:rFonts w:ascii="Kannada Sangam MN" w:hAnsi="Kannada Sangam MN" w:cs="宋体"/>
+          <w:lang w:eastAsia="zh-CN"/>
+        </w:rPr>
+        <w:t>collect</w:t>
+      </w:r>
+      <w:proofErr w:type="gramEnd"/>
+      <w:r>
+        <w:rPr>
+          <w:rFonts w:ascii="Kannada Sangam MN" w:hAnsi="Kannada Sangam MN" w:cs="宋体"/>
+          <w:lang w:eastAsia="zh-CN"/>
+        </w:rPr>
+        <w:t xml:space="preserve"> feedback from family and friends. </w:t>
+      </w:r>
+    </w:p>
+    <w:p>
+      <w:pPr>
+        <w:pStyle w:val="DefaultStyle"/>
+      </w:pPr>
+      <w:r>
+        <w:rPr>
+          <w:rFonts w:ascii="Kannada Sangam MN" w:hAnsi="Kannada Sangam MN" w:cs="宋体"/>
+          <w:lang w:eastAsia="zh-CN"/>
+        </w:rPr>
+        <w:t>Target store and web site has many home furnishing and decoration products with quality photos. But finding the right sofa or lamp for a room is still a challenging task because customers have to imagine how they will look like after being placed at specific locations inside the roo</w:t>
       </w:r>
       <w:r>
         <w:rPr>
@@ -290,6 +338,13 @@
           <w:lang w:eastAsia="zh-CN"/>
         </w:rPr>
         <w:t xml:space="preserve">m. </w:t>
+      </w:r>
+      <w:r>
+        <w:rPr>
+          <w:rFonts w:ascii="Kannada Sangam MN" w:hAnsi="Kannada Sangam MN" w:cs="宋体"/>
+          <w:lang w:eastAsia="zh-CN"/>
+        </w:rPr>
+        <w:t xml:space="preserve">Target Showroom app is a right solution to solve this problem. </w:t>
       </w:r>
     </w:p>
     <w:p>
@@ -324,14 +379,23 @@
           <w:rFonts w:ascii="Kannada Sangam MN" w:hAnsi="Kannada Sangam MN" w:cs="宋体"/>
           <w:lang w:eastAsia="zh-CN"/>
         </w:rPr>
-        <w:t>The first version of the app will</w:t>
-      </w:r>
-      <w:r>
-        <w:rPr>
-          <w:rFonts w:ascii="Kannada Sangam MN" w:hAnsi="Kannada Sangam MN" w:cs="宋体"/>
-          <w:lang w:eastAsia="zh-CN"/>
-        </w:rPr>
-        <w:t xml:space="preserve"> pull product information from Target API in the home decoration and furniture categories.</w:t>
+        <w:t xml:space="preserve">The first version of the app will pull product information from Target API in </w:t>
+      </w:r>
+      <w:proofErr w:type="gramStart"/>
+      <w:r>
+        <w:rPr>
+          <w:rFonts w:ascii="Kannada Sangam MN" w:hAnsi="Kannada Sangam MN" w:cs="宋体"/>
+          <w:lang w:eastAsia="zh-CN"/>
+        </w:rPr>
+        <w:t>the</w:t>
+      </w:r>
+      <w:proofErr w:type="gramEnd"/>
+      <w:r>
+        <w:rPr>
+          <w:rFonts w:ascii="Kannada Sangam MN" w:hAnsi="Kannada Sangam MN" w:cs="宋体"/>
+          <w:lang w:eastAsia="zh-CN"/>
+        </w:rPr>
+        <w:t xml:space="preserve"> home decoration and furniture categories.</w:t>
       </w:r>
     </w:p>
     <w:p>
@@ -347,7 +411,21 @@
           <w:rFonts w:ascii="Kannada Sangam MN" w:hAnsi="Kannada Sangam MN" w:cs="宋体"/>
           <w:lang w:eastAsia="zh-CN"/>
         </w:rPr>
-        <w:t>User will be able to select one more products to be “placed” in a room.</w:t>
+        <w:t>User will be able to select one</w:t>
+      </w:r>
+      <w:r>
+        <w:rPr>
+          <w:rFonts w:ascii="Kannada Sangam MN" w:hAnsi="Kannada Sangam MN" w:cs="宋体"/>
+          <w:lang w:eastAsia="zh-CN"/>
+        </w:rPr>
+        <w:t xml:space="preserve"> or</w:t>
+      </w:r>
+      <w:r>
+        <w:rPr>
+          <w:rFonts w:ascii="Kannada Sangam MN" w:hAnsi="Kannada Sangam MN" w:cs="宋体"/>
+          <w:lang w:eastAsia="zh-CN"/>
+        </w:rPr>
+        <w:t xml:space="preserve"> more products to be “placed” in a room.</w:t>
       </w:r>
     </w:p>
     <w:p>
@@ -363,14 +441,30 @@
           <w:rFonts w:ascii="Kannada Sangam MN" w:hAnsi="Kannada Sangam MN" w:cs="宋体"/>
           <w:lang w:eastAsia="zh-CN"/>
         </w:rPr>
-        <w:t>The app will either have a live view of the room (using the camera), or show a picture from p</w:t>
-      </w:r>
-      <w:r>
-        <w:rPr>
-          <w:rFonts w:ascii="Kannada Sangam MN" w:hAnsi="Kannada Sangam MN" w:cs="宋体"/>
-          <w:lang w:eastAsia="zh-CN"/>
-        </w:rPr>
-        <w:t>hoto album.</w:t>
+        <w:t>The app will either have a live view of the room (using the camera), or show a picture from photo album.</w:t>
+      </w:r>
+      <w:r>
+        <w:rPr>
+          <w:rFonts w:ascii="Kannada Sangam MN" w:hAnsi="Kannada Sangam MN" w:cs="宋体"/>
+          <w:lang w:eastAsia="zh-CN"/>
+        </w:rPr>
+        <w:t xml:space="preserve"> (</w:t>
+      </w:r>
+      <w:proofErr w:type="gramStart"/>
+      <w:r>
+        <w:rPr>
+          <w:rFonts w:ascii="Kannada Sangam MN" w:hAnsi="Kannada Sangam MN" w:cs="宋体"/>
+          <w:lang w:eastAsia="zh-CN"/>
+        </w:rPr>
+        <w:t>when</w:t>
+      </w:r>
+      <w:proofErr w:type="gramEnd"/>
+      <w:r>
+        <w:rPr>
+          <w:rFonts w:ascii="Kannada Sangam MN" w:hAnsi="Kannada Sangam MN" w:cs="宋体"/>
+          <w:lang w:eastAsia="zh-CN"/>
+        </w:rPr>
+        <w:t xml:space="preserve"> they are in the store)</w:t>
       </w:r>
     </w:p>
     <w:p>
@@ -402,14 +496,23 @@
           <w:rFonts w:ascii="Kannada Sangam MN" w:hAnsi="Kannada Sangam MN" w:cs="宋体"/>
           <w:lang w:eastAsia="zh-CN"/>
         </w:rPr>
-        <w:t>The app will be implemented as native iPhone/iPad app. The features can easily be integrated into the offici</w:t>
-      </w:r>
-      <w:r>
-        <w:rPr>
-          <w:rFonts w:ascii="Kannada Sangam MN" w:hAnsi="Kannada Sangam MN" w:cs="宋体"/>
-          <w:lang w:eastAsia="zh-CN"/>
-        </w:rPr>
-        <w:t xml:space="preserve">al Target app. </w:t>
+        <w:t xml:space="preserve">The app will be implemented as native </w:t>
+      </w:r>
+      <w:proofErr w:type="spellStart"/>
+      <w:r>
+        <w:rPr>
+          <w:rFonts w:ascii="Kannada Sangam MN" w:hAnsi="Kannada Sangam MN" w:cs="宋体"/>
+          <w:lang w:eastAsia="zh-CN"/>
+        </w:rPr>
+        <w:t>iPhone/iPad</w:t>
+      </w:r>
+      <w:proofErr w:type="spellEnd"/>
+      <w:r>
+        <w:rPr>
+          <w:rFonts w:ascii="Kannada Sangam MN" w:hAnsi="Kannada Sangam MN" w:cs="宋体"/>
+          <w:lang w:eastAsia="zh-CN"/>
+        </w:rPr>
+        <w:t xml:space="preserve"> app. The features can easily be integrated into the official Target app. </w:t>
       </w:r>
     </w:p>
     <w:p>
@@ -425,7 +528,7 @@
           <w:rFonts w:ascii="Kannada Sangam MN" w:hAnsi="Kannada Sangam MN" w:cs="宋体"/>
           <w:lang w:eastAsia="zh-CN"/>
         </w:rPr>
-        <w:t>The future versions can support other product categories such as patio, garden and bedding.</w:t>
+        <w:t xml:space="preserve">User can save their designs and share them with family, friends via email, SMS or social networks. When they save the design, all selected items and information will also be saved, so they can very easily find the products used in the design. </w:t>
       </w:r>
     </w:p>
     <w:p>
@@ -441,8 +544,30 @@
           <w:rFonts w:ascii="Kannada Sangam MN" w:hAnsi="Kannada Sangam MN" w:cs="宋体"/>
           <w:lang w:eastAsia="zh-CN"/>
         </w:rPr>
+        <w:t>The future versions can support other product categories such as patio, garden and bedding.</w:t>
+      </w:r>
+    </w:p>
+    <w:p>
+      <w:pPr>
+        <w:pStyle w:val="DefaultStyle"/>
+        <w:numPr>
+          <w:ilvl w:val="0"/>
+          <w:numId w:val="1"/>
+        </w:numPr>
+      </w:pPr>
+      <w:r>
+        <w:rPr>
+          <w:rFonts w:ascii="Kannada Sangam MN" w:hAnsi="Kannada Sangam MN" w:cs="宋体"/>
+          <w:lang w:eastAsia="zh-CN"/>
+        </w:rPr>
         <w:t>It's also possible to apply the same technology to clothing and build a “virtual fitting room” app.</w:t>
       </w:r>
+    </w:p>
+    <w:p>
+      <w:pPr>
+        <w:pStyle w:val="DefaultStyle"/>
+        <w:ind w:left="360"/>
+      </w:pPr>
     </w:p>
     <w:p>
       <w:pPr>
@@ -477,31 +602,40 @@
           <w:rFonts w:ascii="Kannada Sangam MN" w:hAnsi="Kannada Sangam MN" w:cs="宋体"/>
           <w:lang w:eastAsia="zh-CN"/>
         </w:rPr>
-        <w:t>We are an experienced m</w:t>
-      </w:r>
-      <w:r>
-        <w:rPr>
-          <w:rFonts w:ascii="Kannada Sangam MN" w:hAnsi="Kannada Sangam MN" w:cs="宋体"/>
-          <w:lang w:eastAsia="zh-CN"/>
-        </w:rPr>
-        <w:t xml:space="preserve">obile development team capable of building high quality, beautiful mobile applications. </w:t>
-      </w:r>
-    </w:p>
-    <w:p>
-      <w:pPr>
-        <w:pStyle w:val="DefaultStyle"/>
-      </w:pPr>
-    </w:p>
-    <w:p>
-      <w:pPr>
-        <w:pStyle w:val="DefaultStyle"/>
-      </w:pPr>
-      <w:r>
-        <w:rPr>
-          <w:rFonts w:ascii="Kannada Sangam MN" w:hAnsi="Kannada Sangam MN" w:cs="宋体"/>
-          <w:lang w:eastAsia="zh-CN"/>
-        </w:rPr>
-        <w:t xml:space="preserve">Here are the two iPhone apps we developed in the past few months. Both are beautiful, easy to use and were rated near 5 stars by our users. </w:t>
+        <w:t xml:space="preserve">We are an experienced mobile development team capable of building high quality, beautiful mobile applications. </w:t>
+      </w:r>
+    </w:p>
+    <w:p>
+      <w:pPr>
+        <w:pStyle w:val="DefaultStyle"/>
+      </w:pPr>
+    </w:p>
+    <w:p>
+      <w:pPr>
+        <w:pStyle w:val="DefaultStyle"/>
+      </w:pPr>
+      <w:r>
+        <w:rPr>
+          <w:rFonts w:ascii="Kannada Sangam MN" w:hAnsi="Kannada Sangam MN" w:cs="宋体"/>
+          <w:lang w:eastAsia="zh-CN"/>
+        </w:rPr>
+        <w:t xml:space="preserve">Here are the two </w:t>
+      </w:r>
+      <w:proofErr w:type="spellStart"/>
+      <w:r>
+        <w:rPr>
+          <w:rFonts w:ascii="Kannada Sangam MN" w:hAnsi="Kannada Sangam MN" w:cs="宋体"/>
+          <w:lang w:eastAsia="zh-CN"/>
+        </w:rPr>
+        <w:t>iPhone</w:t>
+      </w:r>
+      <w:proofErr w:type="spellEnd"/>
+      <w:r>
+        <w:rPr>
+          <w:rFonts w:ascii="Kannada Sangam MN" w:hAnsi="Kannada Sangam MN" w:cs="宋体"/>
+          <w:lang w:eastAsia="zh-CN"/>
+        </w:rPr>
+        <w:t xml:space="preserve"> apps we developed in the past few months. Both are beautiful, easy to use and were rated near 5 stars by our users.  </w:t>
       </w:r>
     </w:p>
     <w:p>
@@ -680,7 +814,23 @@
                 <w:rFonts w:ascii="Kannada Sangam MN" w:hAnsi="Kannada Sangam MN" w:cs="宋体"/>
                 <w:lang w:eastAsia="zh-CN"/>
               </w:rPr>
-              <w:t>An iPhone app to help you visually discover interesting places near, far or en route by searching shared photos.</w:t>
+              <w:t xml:space="preserve">An </w:t>
+            </w:r>
+            <w:proofErr w:type="spellStart"/>
+            <w:r>
+              <w:rPr>
+                <w:rFonts w:ascii="Kannada Sangam MN" w:hAnsi="Kannada Sangam MN" w:cs="宋体"/>
+                <w:lang w:eastAsia="zh-CN"/>
+              </w:rPr>
+              <w:t>iPhone</w:t>
+            </w:r>
+            <w:proofErr w:type="spellEnd"/>
+            <w:r>
+              <w:rPr>
+                <w:rFonts w:ascii="Kannada Sangam MN" w:hAnsi="Kannada Sangam MN" w:cs="宋体"/>
+                <w:lang w:eastAsia="zh-CN"/>
+              </w:rPr>
+              <w:t xml:space="preserve"> app to help you visually discover interesting places near, far or en route by searching shared photos.</w:t>
             </w:r>
           </w:p>
         </w:tc>
@@ -847,7 +997,55 @@
                 <w:rFonts w:ascii="Kannada Sangam MN" w:hAnsi="Kannada Sangam MN" w:cs="宋体"/>
                 <w:lang w:eastAsia="zh-CN"/>
               </w:rPr>
-              <w:t xml:space="preserve">An iPhone and iPad app to help you browse, search and share photos like a pro. A much better replacement for iOS’s native Photos app. </w:t>
+              <w:t xml:space="preserve">An </w:t>
+            </w:r>
+            <w:proofErr w:type="spellStart"/>
+            <w:r>
+              <w:rPr>
+                <w:rFonts w:ascii="Kannada Sangam MN" w:hAnsi="Kannada Sangam MN" w:cs="宋体"/>
+                <w:lang w:eastAsia="zh-CN"/>
+              </w:rPr>
+              <w:t>iPhone</w:t>
+            </w:r>
+            <w:proofErr w:type="spellEnd"/>
+            <w:r>
+              <w:rPr>
+                <w:rFonts w:ascii="Kannada Sangam MN" w:hAnsi="Kannada Sangam MN" w:cs="宋体"/>
+                <w:lang w:eastAsia="zh-CN"/>
+              </w:rPr>
+              <w:t xml:space="preserve"> and </w:t>
+            </w:r>
+            <w:proofErr w:type="spellStart"/>
+            <w:r>
+              <w:rPr>
+                <w:rFonts w:ascii="Kannada Sangam MN" w:hAnsi="Kannada Sangam MN" w:cs="宋体"/>
+                <w:lang w:eastAsia="zh-CN"/>
+              </w:rPr>
+              <w:t>iPad</w:t>
+            </w:r>
+            <w:proofErr w:type="spellEnd"/>
+            <w:r>
+              <w:rPr>
+                <w:rFonts w:ascii="Kannada Sangam MN" w:hAnsi="Kannada Sangam MN" w:cs="宋体"/>
+                <w:lang w:eastAsia="zh-CN"/>
+              </w:rPr>
+              <w:t xml:space="preserve"> app to help you browse, search and share photos like a pro. A much better replacement for </w:t>
+            </w:r>
+            <w:proofErr w:type="spellStart"/>
+            <w:r>
+              <w:rPr>
+                <w:rFonts w:ascii="Kannada Sangam MN" w:hAnsi="Kannada Sangam MN" w:cs="宋体"/>
+                <w:lang w:eastAsia="zh-CN"/>
+              </w:rPr>
+              <w:t>iOS’s</w:t>
+            </w:r>
+            <w:proofErr w:type="spellEnd"/>
+            <w:r>
+              <w:rPr>
+                <w:rFonts w:ascii="Kannada Sangam MN" w:hAnsi="Kannada Sangam MN" w:cs="宋体"/>
+                <w:lang w:eastAsia="zh-CN"/>
+              </w:rPr>
+              <w:t xml:space="preserve"> native Photos app. </w:t>
             </w:r>
           </w:p>
         </w:tc>

</xml_diff>